<commit_message>
App thu chi cá nhân
</commit_message>
<xml_diff>
--- a/Tìm hiểu các phần mềm quản lí thu chi.docx
+++ b/Tìm hiểu các phần mềm quản lí thu chi.docx
@@ -23,18 +23,16 @@
         </w:rPr>
       </w:pPr>
       <w:r>
-        <w:t>Sau đây là một số</w:t>
-      </w:r>
-      <w:r>
-        <w:t xml:space="preserve"> ứng dụng quản lý tài chính cá nhân miễn phí cho di độ</w:t>
-      </w:r>
-      <w:r>
-        <w:t>ng mà nhóm đã tìm hiểu:</w:t>
+        <w:t>Sau đây là một số ứng dụng quản lý tài chính cá nhân miễn phí cho di động mà nhóm đã tìm hiểu:</w:t>
       </w:r>
     </w:p>
     <w:p>
       <w:pPr>
         <w:pStyle w:val="Heading1"/>
+        <w:numPr>
+          <w:ilvl w:val="0"/>
+          <w:numId w:val="0"/>
+        </w:numPr>
         <w:rPr>
           <w:rStyle w:val="Strong"/>
           <w:b w:val="0"/>
@@ -216,6 +214,10 @@
     <w:p>
       <w:pPr>
         <w:pStyle w:val="Heading1"/>
+        <w:numPr>
+          <w:ilvl w:val="0"/>
+          <w:numId w:val="0"/>
+        </w:numPr>
       </w:pPr>
       <w:r>
         <w:t>Ứng dụng Sổ Thu Chi MISA</w:t>
@@ -228,8 +230,6 @@
       <w:r>
         <w:t>i.</w:t>
       </w:r>
-      <w:bookmarkStart w:id="0" w:name="_GoBack"/>
-      <w:bookmarkEnd w:id="0"/>
     </w:p>
     <w:p>
       <w:r>
@@ -412,18 +412,12 @@
       </w:r>
       <w:r>
         <w:lastRenderedPageBreak/>
-        <w:t>hơn khi mục Tài khoản sẽ giúp người dùng theo dõi cũng như quản lý túi tiền của mình.  Tại đây, người dùng có thể tạo thêm hay bớt nhiều loại tài khoản như tiền mặt, tài khoản ATM, sổ tiết kiệ</w:t>
-      </w:r>
-      <w:r>
-        <w:t>m</w:t>
-      </w:r>
-    </w:p>
-    <w:p>
-      <w:r>
-        <w:t>Ứng dụng này còn giúp người dùng cập nhật tỷ giá, thêm ngôn ngữ, thay đổi thông tin người dùng hay lập mã bảo vệ cho những khoản “quỹ đen” củ</w:t>
-      </w:r>
-      <w:r>
-        <w:t>a mình.</w:t>
+        <w:t>hơn khi mục Tài khoản sẽ giúp người dùng theo dõi cũng như quản lý túi tiền của mình.  Tại đây, người dùng có thể tạo thêm hay bớt nhiều loại tài khoản như tiền mặt, tài khoản ATM, sổ tiết kiệm</w:t>
+      </w:r>
+    </w:p>
+    <w:p>
+      <w:r>
+        <w:t>Ứng dụng này còn giúp người dùng cập nhật tỷ giá, thêm ngôn ngữ, thay đổi thông tin người dùng hay lập mã bảo vệ cho những khoản “quỹ đen” của mình.</w:t>
       </w:r>
     </w:p>
     <w:p>
@@ -434,12 +428,17 @@
     <w:p>
       <w:pPr>
         <w:pStyle w:val="Heading1"/>
+        <w:numPr>
+          <w:ilvl w:val="0"/>
+          <w:numId w:val="0"/>
+        </w:numPr>
       </w:pPr>
       <w:r>
         <w:t>Fast Budget - Expense Manager</w:t>
       </w:r>
     </w:p>
     <w:p>
+      <w:bookmarkStart w:id="0" w:name="_GoBack"/>
       <w:r>
         <w:t>Ứng dụng giúp người dùng có thể kiểm tra thu nhập và chi tiêu và cố gắng cải thiện tiền tiết kiệm. Người dùng có thể hình dung được dòng tiền thông qua trang Tổng quan mới và hoàn toàn có thể tùy biến được. Trong mục Quản lý Ngân sách Chi tiêu, người dùng còn có rất nhiều công cụ để quản lý thu chi tốt hơn, như là những biểu đồ đa dạng hoặc một lịch trình hữu ích. Người dùng cũng có thể hoạch định ngân sách cho cả năm, cho tháng, thậm chí cho tuần tiếp theo</w:t>
       </w:r>
@@ -529,6 +528,1758 @@
         <w:t>Ứng dụng quản lý chi tiêu cho Android này hỗ trợ sao lưu tự động hoặc thủ công vào thẻ SD, trên Dropbox hoặc gửi bản sao lưu vào mail.</w:t>
       </w:r>
     </w:p>
+    <w:bookmarkEnd w:id="0"/>
+    <w:p/>
+    <w:p/>
+    <w:p>
+      <w:pPr>
+        <w:pStyle w:val="ListParagraph"/>
+        <w:numPr>
+          <w:ilvl w:val="0"/>
+          <w:numId w:val="3"/>
+        </w:numPr>
+        <w:rPr>
+          <w:b/>
+          <w:sz w:val="28"/>
+          <w:szCs w:val="28"/>
+        </w:rPr>
+      </w:pPr>
+      <w:r>
+        <w:rPr>
+          <w:b/>
+          <w:sz w:val="28"/>
+          <w:szCs w:val="28"/>
+        </w:rPr>
+        <w:lastRenderedPageBreak/>
+        <w:t>Lý do chọn đề tài</w:t>
+      </w:r>
+    </w:p>
+    <w:p>
+      <w:pPr>
+        <w:pStyle w:val="ListParagraph"/>
+        <w:ind w:left="360"/>
+        <w:rPr>
+          <w:sz w:val="28"/>
+          <w:szCs w:val="28"/>
+        </w:rPr>
+      </w:pPr>
+    </w:p>
+    <w:p>
+      <w:pPr>
+        <w:pStyle w:val="ListParagraph"/>
+        <w:numPr>
+          <w:ilvl w:val="0"/>
+          <w:numId w:val="4"/>
+        </w:numPr>
+        <w:ind w:left="360"/>
+        <w:rPr>
+          <w:sz w:val="28"/>
+          <w:szCs w:val="28"/>
+        </w:rPr>
+      </w:pPr>
+      <w:r>
+        <w:rPr>
+          <w:sz w:val="28"/>
+          <w:szCs w:val="28"/>
+        </w:rPr>
+        <w:t>Hiện nay, thiết bị di động – smart phone ngày càng phổ biến. Việc đưa một ứng dụng lên các kho lưu trữ cũng tương đối dễ dàng. Hơn nữa,người sử dụng cũng sẵn sàng chi trả một khoản tiền phù hợp cho những ứng dụng mà họ cảm thấy cần thiết hơn so với trước đây.</w:t>
+      </w:r>
+    </w:p>
+    <w:p>
+      <w:pPr>
+        <w:pStyle w:val="ListParagraph"/>
+        <w:numPr>
+          <w:ilvl w:val="0"/>
+          <w:numId w:val="4"/>
+        </w:numPr>
+        <w:ind w:left="360"/>
+        <w:rPr>
+          <w:sz w:val="28"/>
+          <w:szCs w:val="28"/>
+        </w:rPr>
+      </w:pPr>
+      <w:r>
+        <w:rPr>
+          <w:sz w:val="28"/>
+          <w:szCs w:val="28"/>
+        </w:rPr>
+        <w:t>Theo số liệu thống kê của IDC Việt Nam, năm 2012 hệ điều hành adroid chiếm  tới hơn 79% thị phần smart phone tại Việt Nam, số lượng người sử dụng nhiều cũng đồng nghĩa với việc ứng dụng sẽ dễ dàng tiếp cận người sử dụng hơn.</w:t>
+      </w:r>
+    </w:p>
+    <w:p>
+      <w:pPr>
+        <w:pStyle w:val="ListParagraph"/>
+        <w:numPr>
+          <w:ilvl w:val="0"/>
+          <w:numId w:val="4"/>
+        </w:numPr>
+        <w:ind w:left="360"/>
+        <w:rPr>
+          <w:sz w:val="28"/>
+          <w:szCs w:val="28"/>
+        </w:rPr>
+      </w:pPr>
+      <w:r>
+        <w:rPr>
+          <w:sz w:val="28"/>
+          <w:szCs w:val="28"/>
+        </w:rPr>
+        <w:t>Vấn đề cân đối giữa thu-chi, khoản vay nợ và kì hạn phải trả luôn là một vấn đề khó khăn với đa phần tầng lớp trong xã hội. Bởi vậy, một ứng dụng chạy trên thiết bị di động và giúp đỡ người sử dụng trong việc quản lý chi tiêu là rất cần thiết.</w:t>
+      </w:r>
+    </w:p>
+    <w:p>
+      <w:pPr>
+        <w:pStyle w:val="ListParagraph"/>
+        <w:numPr>
+          <w:ilvl w:val="0"/>
+          <w:numId w:val="4"/>
+        </w:numPr>
+        <w:ind w:left="360"/>
+        <w:rPr>
+          <w:sz w:val="28"/>
+          <w:szCs w:val="28"/>
+        </w:rPr>
+      </w:pPr>
+      <w:r>
+        <w:rPr>
+          <w:sz w:val="28"/>
+          <w:szCs w:val="28"/>
+        </w:rPr>
+        <w:t>Một số phần mềm có tính năng tương tự đã được viết, chạy trên nền HĐH Symbian hay IOS như money,wallet….,tuy nhiên các phần mềm này hoặc không tương thích với HĐH Android hoặc sơ sài,thiếu sót.</w:t>
+      </w:r>
+    </w:p>
+    <w:p>
+      <w:pPr>
+        <w:pStyle w:val="ListParagraph"/>
+        <w:numPr>
+          <w:ilvl w:val="0"/>
+          <w:numId w:val="4"/>
+        </w:numPr>
+        <w:ind w:left="360"/>
+        <w:rPr>
+          <w:sz w:val="28"/>
+          <w:szCs w:val="28"/>
+        </w:rPr>
+      </w:pPr>
+      <w:r>
+        <w:rPr>
+          <w:sz w:val="28"/>
+          <w:szCs w:val="28"/>
+        </w:rPr>
+        <w:t>Xuất phát từ những nhận định đó, tôi đã chọn đề tài  “</w:t>
+      </w:r>
+      <w:r>
+        <w:rPr>
+          <w:rFonts w:asciiTheme="majorHAnsi" w:hAnsiTheme="majorHAnsi" w:cstheme="majorHAnsi"/>
+          <w:b/>
+          <w:i/>
+          <w:noProof/>
+          <w:sz w:val="28"/>
+          <w:szCs w:val="28"/>
+        </w:rPr>
+        <w:t>Nghiên cứu,thiết kế phần mềm quản lý chi tiêu cá nhân trên thiết bị di động – smart phone chạy trên hệ điều hành android</w:t>
+      </w:r>
+      <w:r>
+        <w:rPr>
+          <w:sz w:val="28"/>
+          <w:szCs w:val="28"/>
+        </w:rPr>
+        <w:t xml:space="preserve"> ” nhằm hỗ trợ người dùng android giải quyết các vấn đề trên.</w:t>
+      </w:r>
+    </w:p>
+    <w:p>
+      <w:pPr>
+        <w:pStyle w:val="ListParagraph"/>
+        <w:ind w:left="360"/>
+        <w:rPr>
+          <w:sz w:val="28"/>
+          <w:szCs w:val="28"/>
+        </w:rPr>
+      </w:pPr>
+      <w:r>
+        <w:rPr>
+          <w:sz w:val="28"/>
+          <w:szCs w:val="28"/>
+        </w:rPr>
+        <w:t xml:space="preserve">Phần mềm được tạm gọi với tên </w:t>
+      </w:r>
+      <w:r>
+        <w:rPr>
+          <w:b/>
+          <w:sz w:val="28"/>
+          <w:szCs w:val="28"/>
+        </w:rPr>
+        <w:t>cash book</w:t>
+      </w:r>
+      <w:r>
+        <w:rPr>
+          <w:sz w:val="28"/>
+          <w:szCs w:val="28"/>
+        </w:rPr>
+        <w:t>.</w:t>
+      </w:r>
+    </w:p>
+    <w:p>
+      <w:pPr>
+        <w:pStyle w:val="ListParagraph"/>
+        <w:numPr>
+          <w:ilvl w:val="0"/>
+          <w:numId w:val="3"/>
+        </w:numPr>
+        <w:rPr>
+          <w:b/>
+          <w:sz w:val="28"/>
+          <w:szCs w:val="28"/>
+        </w:rPr>
+      </w:pPr>
+      <w:r>
+        <w:rPr>
+          <w:b/>
+          <w:sz w:val="28"/>
+          <w:szCs w:val="28"/>
+        </w:rPr>
+        <w:t>Mục đích, mục tiêu nghiên cứu</w:t>
+      </w:r>
+    </w:p>
+    <w:p>
+      <w:pPr>
+        <w:ind w:left="360"/>
+        <w:rPr>
+          <w:i/>
+          <w:szCs w:val="28"/>
+        </w:rPr>
+      </w:pPr>
+      <w:r>
+        <w:rPr>
+          <w:i/>
+          <w:szCs w:val="28"/>
+        </w:rPr>
+        <w:t>- Mục đích:</w:t>
+      </w:r>
+    </w:p>
+    <w:p>
+      <w:pPr>
+        <w:ind w:left="360"/>
+        <w:rPr>
+          <w:szCs w:val="28"/>
+        </w:rPr>
+      </w:pPr>
+      <w:r>
+        <w:rPr>
+          <w:szCs w:val="28"/>
+        </w:rPr>
+        <w:t>Ứng dụng giúp người dùng quản lý chi tiêu của cá nhân, từ đó người dùng tự đưa ra các biện pháp cân đối cho hợp lý.</w:t>
+      </w:r>
+    </w:p>
+    <w:p>
+      <w:pPr>
+        <w:ind w:left="360"/>
+        <w:rPr>
+          <w:i/>
+          <w:szCs w:val="28"/>
+        </w:rPr>
+      </w:pPr>
+      <w:r>
+        <w:rPr>
+          <w:i/>
+          <w:szCs w:val="28"/>
+        </w:rPr>
+        <w:t>- Mục tiêu:</w:t>
+      </w:r>
+    </w:p>
+    <w:p>
+      <w:pPr>
+        <w:ind w:left="360"/>
+        <w:rPr>
+          <w:szCs w:val="28"/>
+        </w:rPr>
+      </w:pPr>
+      <w:r>
+        <w:rPr>
+          <w:szCs w:val="28"/>
+        </w:rPr>
+        <w:t>Thiết kế, chế tạo ứng dụng chạy trên nền Android với các tính năng quản lí chi tiêu,có giao diện thân thiện,dễ sử dụng.</w:t>
+      </w:r>
+    </w:p>
+    <w:p>
+      <w:pPr>
+        <w:ind w:left="360"/>
+        <w:rPr>
+          <w:szCs w:val="28"/>
+        </w:rPr>
+      </w:pPr>
+      <w:r>
+        <w:rPr>
+          <w:szCs w:val="28"/>
+        </w:rPr>
+        <w:t>Ứng dụng được thương mại hóa,có thể được bán với giá hợp lý đến người dùng qua hình thức nhắn tin qua tổng đài hoặc giao dịch qua thẻ tín dụng.</w:t>
+      </w:r>
+    </w:p>
+    <w:p>
+      <w:pPr>
+        <w:pStyle w:val="ListParagraph"/>
+        <w:numPr>
+          <w:ilvl w:val="0"/>
+          <w:numId w:val="3"/>
+        </w:numPr>
+        <w:rPr>
+          <w:b/>
+          <w:sz w:val="28"/>
+          <w:szCs w:val="28"/>
+        </w:rPr>
+      </w:pPr>
+      <w:r>
+        <w:rPr>
+          <w:b/>
+          <w:sz w:val="28"/>
+          <w:szCs w:val="28"/>
+        </w:rPr>
+        <w:t>Kế hoạch,thời gian dự kiến</w:t>
+      </w:r>
+    </w:p>
+    <w:p>
+      <w:pPr>
+        <w:ind w:left="360"/>
+        <w:rPr>
+          <w:szCs w:val="28"/>
+        </w:rPr>
+      </w:pPr>
+      <w:r>
+        <w:rPr>
+          <w:szCs w:val="28"/>
+        </w:rPr>
+        <w:t>-Ứng dụng dự kiến hoàn thành trong thời gian 3 tháng, cùng với nhóm làm việc gồm 3 thành viên.</w:t>
+      </w:r>
+    </w:p>
+    <w:p>
+      <w:pPr>
+        <w:ind w:left="360"/>
+        <w:rPr>
+          <w:b/>
+          <w:szCs w:val="28"/>
+        </w:rPr>
+      </w:pPr>
+      <w:r>
+        <w:rPr>
+          <w:b/>
+          <w:szCs w:val="28"/>
+        </w:rPr>
+        <w:lastRenderedPageBreak/>
+        <w:t>4. Nhiệm vụ nghiên cứu đề tài</w:t>
+      </w:r>
+    </w:p>
+    <w:p>
+      <w:pPr>
+        <w:ind w:left="360"/>
+        <w:rPr>
+          <w:szCs w:val="28"/>
+        </w:rPr>
+      </w:pPr>
+      <w:r>
+        <w:rPr>
+          <w:szCs w:val="28"/>
+        </w:rPr>
+        <w:t>Quan sát,thu thập các thông tin về các phần mềm có tính năng tương tự để đánh giá ưu nhược điểm,từ đó rút ra các bài học kinh nghiệm để thiết kế phần mềm hoàn chỉnh hơn.</w:t>
+      </w:r>
+    </w:p>
+    <w:p>
+      <w:pPr>
+        <w:pStyle w:val="ListParagraph"/>
+        <w:numPr>
+          <w:ilvl w:val="0"/>
+          <w:numId w:val="5"/>
+        </w:numPr>
+        <w:rPr>
+          <w:b/>
+          <w:sz w:val="28"/>
+          <w:szCs w:val="28"/>
+        </w:rPr>
+      </w:pPr>
+      <w:r>
+        <w:rPr>
+          <w:b/>
+          <w:sz w:val="28"/>
+          <w:szCs w:val="28"/>
+        </w:rPr>
+        <w:t>Các phương pháp nghiên cứu</w:t>
+      </w:r>
+    </w:p>
+    <w:p>
+      <w:pPr>
+        <w:ind w:left="360"/>
+        <w:rPr>
+          <w:szCs w:val="28"/>
+        </w:rPr>
+      </w:pPr>
+      <w:r>
+        <w:rPr>
+          <w:szCs w:val="28"/>
+        </w:rPr>
+        <w:t>- Phương pháp lấy ý kiến.</w:t>
+      </w:r>
+    </w:p>
+    <w:p>
+      <w:pPr>
+        <w:ind w:left="360"/>
+        <w:rPr>
+          <w:color w:val="000000"/>
+          <w:szCs w:val="28"/>
+        </w:rPr>
+      </w:pPr>
+      <w:r>
+        <w:rPr>
+          <w:color w:val="000000"/>
+          <w:szCs w:val="28"/>
+        </w:rPr>
+        <w:t>- Phương pháp nghiên cứu các ứng dụng hiện có</w:t>
+      </w:r>
+    </w:p>
+    <w:p>
+      <w:pPr>
+        <w:ind w:left="360"/>
+        <w:rPr>
+          <w:color w:val="000000"/>
+          <w:szCs w:val="28"/>
+        </w:rPr>
+      </w:pPr>
+      <w:r>
+        <w:rPr>
+          <w:color w:val="000000"/>
+          <w:szCs w:val="28"/>
+        </w:rPr>
+        <w:t>- Phương pháp quan sát.</w:t>
+      </w:r>
+      <w:r>
+        <w:rPr>
+          <w:color w:val="000000"/>
+          <w:szCs w:val="28"/>
+        </w:rPr>
+        <w:br/>
+        <w:t>- Phương pháp đàm thoại.</w:t>
+      </w:r>
+    </w:p>
+    <w:p>
+      <w:pPr>
+        <w:ind w:left="360"/>
+        <w:rPr>
+          <w:b/>
+          <w:szCs w:val="28"/>
+        </w:rPr>
+      </w:pPr>
+      <w:r>
+        <w:rPr>
+          <w:b/>
+          <w:szCs w:val="28"/>
+        </w:rPr>
+        <w:t>6.  Nội dung đề tài</w:t>
+      </w:r>
+    </w:p>
+    <w:p>
+      <w:pPr>
+        <w:ind w:left="360"/>
+        <w:rPr>
+          <w:szCs w:val="28"/>
+        </w:rPr>
+      </w:pPr>
+      <w:r>
+        <w:rPr>
+          <w:szCs w:val="28"/>
+        </w:rPr>
+        <w:t>Ứng dụng được viết bằng ngôn ngữ java, môi trường phát triển eclipse.</w:t>
+      </w:r>
+    </w:p>
+    <w:p>
+      <w:pPr>
+        <w:pStyle w:val="ListParagraph"/>
+        <w:numPr>
+          <w:ilvl w:val="0"/>
+          <w:numId w:val="6"/>
+        </w:numPr>
+        <w:rPr>
+          <w:i/>
+          <w:sz w:val="28"/>
+          <w:szCs w:val="28"/>
+          <w:u w:val="single"/>
+        </w:rPr>
+      </w:pPr>
+      <w:r>
+        <w:rPr>
+          <w:i/>
+          <w:sz w:val="28"/>
+          <w:szCs w:val="28"/>
+          <w:u w:val="single"/>
+        </w:rPr>
+        <w:t>Giao diện phần mềm</w:t>
+      </w:r>
+    </w:p>
+    <w:p>
+      <w:pPr>
+        <w:ind w:left="720"/>
+        <w:rPr>
+          <w:szCs w:val="28"/>
+        </w:rPr>
+      </w:pPr>
+      <w:r>
+        <w:rPr>
+          <w:szCs w:val="28"/>
+        </w:rPr>
+        <w:t>Giao diện chương trình được thiết kế bằng nhiều loại ngôn ngữ như tiếng việt, tiếng anh..  đơn giản, dễ sử dụng và dựa trên tiêu chí hỗ trợ tốt nhất cho người dùng.</w:t>
+      </w:r>
+    </w:p>
+    <w:p>
+      <w:pPr>
+        <w:ind w:left="720"/>
+        <w:rPr>
+          <w:szCs w:val="28"/>
+        </w:rPr>
+      </w:pPr>
+      <w:r>
+        <w:rPr>
+          <w:szCs w:val="28"/>
+        </w:rPr>
+        <w:t>Thanh trạng thái hiển thị tổng khoản thu,chi trực quan.</w:t>
+      </w:r>
+    </w:p>
+    <w:p>
+      <w:pPr>
+        <w:pStyle w:val="ListParagraph"/>
+        <w:numPr>
+          <w:ilvl w:val="0"/>
+          <w:numId w:val="6"/>
+        </w:numPr>
+        <w:rPr>
+          <w:i/>
+          <w:sz w:val="28"/>
+          <w:szCs w:val="28"/>
+          <w:u w:val="single"/>
+        </w:rPr>
+      </w:pPr>
+      <w:r>
+        <w:rPr>
+          <w:i/>
+          <w:sz w:val="28"/>
+          <w:szCs w:val="28"/>
+          <w:u w:val="single"/>
+        </w:rPr>
+        <w:t>Các tính năng của phần mềm</w:t>
+      </w:r>
+    </w:p>
+    <w:p>
+      <w:pPr>
+        <w:ind w:left="360"/>
+        <w:rPr>
+          <w:szCs w:val="28"/>
+        </w:rPr>
+      </w:pPr>
+      <w:r>
+        <w:rPr>
+          <w:szCs w:val="28"/>
+        </w:rPr>
+        <w:t>Màn hình chính bao gồm 4 tùy chọn cho người sử dụng:</w:t>
+      </w:r>
+    </w:p>
+    <w:p>
+      <w:pPr>
+        <w:ind w:left="360"/>
+        <w:rPr>
+          <w:szCs w:val="28"/>
+        </w:rPr>
+      </w:pPr>
+      <w:r>
+        <w:rPr>
+          <w:szCs w:val="28"/>
+        </w:rPr>
+        <w:t>-Thêm giao dịch mới: Đây là tùy chọn giúp người sử dụng thêm 1 hoạt động chi tiêu, có 4 loại chi tiêu là thu nhập, chi tiêu,khoản vay (cho vay) và công cụ.</w:t>
+      </w:r>
+    </w:p>
+    <w:p>
+      <w:pPr>
+        <w:ind w:left="360"/>
+        <w:rPr>
+          <w:szCs w:val="28"/>
+        </w:rPr>
+      </w:pPr>
+      <w:r>
+        <w:rPr>
+          <w:szCs w:val="28"/>
+        </w:rPr>
+        <w:t>Khi người dùng chọn 1 trong 4 loại chi tiêu trên,ứng dụng sẽ đưa ra tiếp các yêu cầu nhập vào như sau:</w:t>
+      </w:r>
+    </w:p>
+    <w:p>
+      <w:pPr>
+        <w:ind w:left="360"/>
+        <w:rPr>
+          <w:szCs w:val="28"/>
+        </w:rPr>
+      </w:pPr>
+      <w:r>
+        <w:rPr>
+          <w:szCs w:val="28"/>
+        </w:rPr>
+        <w:tab/>
+        <w:t xml:space="preserve">Thu nhập: </w:t>
+      </w:r>
+    </w:p>
+    <w:p>
+      <w:pPr>
+        <w:ind w:left="360"/>
+        <w:rPr>
+          <w:szCs w:val="28"/>
+        </w:rPr>
+      </w:pPr>
+      <w:r>
+        <w:rPr>
+          <w:szCs w:val="28"/>
+        </w:rPr>
+        <w:t>Nhập số tiền thu nhập được trong ngày và phân loại thu nhập như sau:</w:t>
+      </w:r>
+    </w:p>
+    <w:tbl>
+      <w:tblPr>
+        <w:tblStyle w:val="TableGrid"/>
+        <w:tblW w:w="0" w:type="auto"/>
+        <w:tblInd w:w="720" w:type="dxa"/>
+        <w:tblLook w:val="04A0" w:firstRow="1" w:lastRow="0" w:firstColumn="1" w:lastColumn="0" w:noHBand="0" w:noVBand="1"/>
+      </w:tblPr>
+      <w:tblGrid>
+        <w:gridCol w:w="1683"/>
+        <w:gridCol w:w="6616"/>
+      </w:tblGrid>
+      <w:tr>
+        <w:tc>
+          <w:tcPr>
+            <w:tcW w:w="1458" w:type="dxa"/>
+            <w:tcBorders>
+              <w:top w:val="single" w:sz="4" w:space="0" w:color="auto"/>
+              <w:left w:val="single" w:sz="4" w:space="0" w:color="auto"/>
+              <w:bottom w:val="single" w:sz="4" w:space="0" w:color="auto"/>
+              <w:right w:val="single" w:sz="4" w:space="0" w:color="auto"/>
+            </w:tcBorders>
+            <w:hideMark/>
+          </w:tcPr>
+          <w:p>
+            <w:pPr>
+              <w:rPr>
+                <w:szCs w:val="28"/>
+              </w:rPr>
+            </w:pPr>
+            <w:r>
+              <w:rPr>
+                <w:szCs w:val="28"/>
+              </w:rPr>
+              <w:t>Khoản thu</w:t>
+            </w:r>
+          </w:p>
+        </w:tc>
+        <w:tc>
+          <w:tcPr>
+            <w:tcW w:w="7380" w:type="dxa"/>
+            <w:tcBorders>
+              <w:top w:val="single" w:sz="4" w:space="0" w:color="auto"/>
+              <w:left w:val="single" w:sz="4" w:space="0" w:color="auto"/>
+              <w:bottom w:val="single" w:sz="4" w:space="0" w:color="auto"/>
+              <w:right w:val="single" w:sz="4" w:space="0" w:color="auto"/>
+            </w:tcBorders>
+            <w:hideMark/>
+          </w:tcPr>
+          <w:p>
+            <w:pPr>
+              <w:rPr>
+                <w:szCs w:val="28"/>
+              </w:rPr>
+            </w:pPr>
+            <w:r>
+              <w:rPr>
+                <w:szCs w:val="28"/>
+              </w:rPr>
+              <w:t>Điền vào số tiền thu được</w:t>
+            </w:r>
+          </w:p>
+        </w:tc>
+      </w:tr>
+      <w:tr>
+        <w:tc>
+          <w:tcPr>
+            <w:tcW w:w="1458" w:type="dxa"/>
+            <w:tcBorders>
+              <w:top w:val="single" w:sz="4" w:space="0" w:color="auto"/>
+              <w:left w:val="single" w:sz="4" w:space="0" w:color="auto"/>
+              <w:bottom w:val="single" w:sz="4" w:space="0" w:color="auto"/>
+              <w:right w:val="single" w:sz="4" w:space="0" w:color="auto"/>
+            </w:tcBorders>
+            <w:hideMark/>
+          </w:tcPr>
+          <w:p>
+            <w:pPr>
+              <w:rPr>
+                <w:szCs w:val="28"/>
+              </w:rPr>
+            </w:pPr>
+            <w:r>
+              <w:rPr>
+                <w:szCs w:val="28"/>
+              </w:rPr>
+              <w:t>Ngày</w:t>
+            </w:r>
+          </w:p>
+        </w:tc>
+        <w:tc>
+          <w:tcPr>
+            <w:tcW w:w="7380" w:type="dxa"/>
+            <w:tcBorders>
+              <w:top w:val="single" w:sz="4" w:space="0" w:color="auto"/>
+              <w:left w:val="single" w:sz="4" w:space="0" w:color="auto"/>
+              <w:bottom w:val="single" w:sz="4" w:space="0" w:color="auto"/>
+              <w:right w:val="single" w:sz="4" w:space="0" w:color="auto"/>
+            </w:tcBorders>
+            <w:hideMark/>
+          </w:tcPr>
+          <w:p>
+            <w:pPr>
+              <w:rPr>
+                <w:szCs w:val="28"/>
+              </w:rPr>
+            </w:pPr>
+            <w:r>
+              <w:rPr>
+                <w:szCs w:val="28"/>
+              </w:rPr>
+              <w:t>Chọn ngày thu nhập từ lịch(mặc định là trong ngày)</w:t>
+            </w:r>
+          </w:p>
+        </w:tc>
+      </w:tr>
+      <w:tr>
+        <w:tc>
+          <w:tcPr>
+            <w:tcW w:w="1458" w:type="dxa"/>
+            <w:tcBorders>
+              <w:top w:val="single" w:sz="4" w:space="0" w:color="auto"/>
+              <w:left w:val="single" w:sz="4" w:space="0" w:color="auto"/>
+              <w:bottom w:val="single" w:sz="4" w:space="0" w:color="auto"/>
+              <w:right w:val="single" w:sz="4" w:space="0" w:color="auto"/>
+            </w:tcBorders>
+            <w:hideMark/>
+          </w:tcPr>
+          <w:p>
+            <w:pPr>
+              <w:rPr>
+                <w:szCs w:val="28"/>
+              </w:rPr>
+            </w:pPr>
+            <w:r>
+              <w:rPr>
+                <w:szCs w:val="28"/>
+              </w:rPr>
+              <w:t>Chú thích</w:t>
+            </w:r>
+          </w:p>
+        </w:tc>
+        <w:tc>
+          <w:tcPr>
+            <w:tcW w:w="7380" w:type="dxa"/>
+            <w:tcBorders>
+              <w:top w:val="single" w:sz="4" w:space="0" w:color="auto"/>
+              <w:left w:val="single" w:sz="4" w:space="0" w:color="auto"/>
+              <w:bottom w:val="single" w:sz="4" w:space="0" w:color="auto"/>
+              <w:right w:val="single" w:sz="4" w:space="0" w:color="auto"/>
+            </w:tcBorders>
+            <w:hideMark/>
+          </w:tcPr>
+          <w:p>
+            <w:pPr>
+              <w:rPr>
+                <w:szCs w:val="28"/>
+              </w:rPr>
+            </w:pPr>
+            <w:r>
+              <w:rPr>
+                <w:szCs w:val="28"/>
+              </w:rPr>
+              <w:t>Ghi chú thích về khoản thu</w:t>
+            </w:r>
+          </w:p>
+        </w:tc>
+      </w:tr>
+      <w:tr>
+        <w:tc>
+          <w:tcPr>
+            <w:tcW w:w="1458" w:type="dxa"/>
+            <w:tcBorders>
+              <w:top w:val="single" w:sz="4" w:space="0" w:color="auto"/>
+              <w:left w:val="single" w:sz="4" w:space="0" w:color="auto"/>
+              <w:bottom w:val="single" w:sz="4" w:space="0" w:color="auto"/>
+              <w:right w:val="single" w:sz="4" w:space="0" w:color="auto"/>
+            </w:tcBorders>
+            <w:hideMark/>
+          </w:tcPr>
+          <w:p>
+            <w:pPr>
+              <w:rPr>
+                <w:szCs w:val="28"/>
+              </w:rPr>
+            </w:pPr>
+            <w:r>
+              <w:rPr>
+                <w:szCs w:val="28"/>
+              </w:rPr>
+              <w:t>Phân loại</w:t>
+            </w:r>
+          </w:p>
+        </w:tc>
+        <w:tc>
+          <w:tcPr>
+            <w:tcW w:w="7380" w:type="dxa"/>
+            <w:tcBorders>
+              <w:top w:val="single" w:sz="4" w:space="0" w:color="auto"/>
+              <w:left w:val="single" w:sz="4" w:space="0" w:color="auto"/>
+              <w:bottom w:val="single" w:sz="4" w:space="0" w:color="auto"/>
+              <w:right w:val="single" w:sz="4" w:space="0" w:color="auto"/>
+            </w:tcBorders>
+            <w:hideMark/>
+          </w:tcPr>
+          <w:p>
+            <w:pPr>
+              <w:rPr>
+                <w:szCs w:val="28"/>
+              </w:rPr>
+            </w:pPr>
+            <w:r>
+              <w:rPr>
+                <w:szCs w:val="28"/>
+              </w:rPr>
+              <w:t>Gồm 3 loại: Lương,thưởng và thu khác</w:t>
+            </w:r>
+          </w:p>
+        </w:tc>
+      </w:tr>
+    </w:tbl>
+    <w:p>
+      <w:pPr>
+        <w:ind w:left="360"/>
+        <w:rPr>
+          <w:rFonts w:eastAsia="Times New Roman"/>
+          <w:szCs w:val="28"/>
+        </w:rPr>
+      </w:pPr>
+    </w:p>
+    <w:p>
+      <w:pPr>
+        <w:ind w:left="360"/>
+        <w:rPr>
+          <w:szCs w:val="28"/>
+        </w:rPr>
+      </w:pPr>
+      <w:r>
+        <w:rPr>
+          <w:szCs w:val="28"/>
+        </w:rPr>
+        <w:tab/>
+        <w:t>Khoản vay hoặc cho vay:</w:t>
+      </w:r>
+    </w:p>
+    <w:p>
+      <w:pPr>
+        <w:ind w:left="360"/>
+        <w:rPr>
+          <w:szCs w:val="28"/>
+        </w:rPr>
+      </w:pPr>
+      <w:r>
+        <w:rPr>
+          <w:szCs w:val="28"/>
+        </w:rPr>
+        <w:lastRenderedPageBreak/>
+        <w:t>Nếu người dùng nhập vào khoản vay,cho vay cần phải điền các thông tin</w:t>
+      </w:r>
+    </w:p>
+    <w:tbl>
+      <w:tblPr>
+        <w:tblStyle w:val="TableGrid"/>
+        <w:tblW w:w="0" w:type="auto"/>
+        <w:tblInd w:w="720" w:type="dxa"/>
+        <w:tblLook w:val="04A0" w:firstRow="1" w:lastRow="0" w:firstColumn="1" w:lastColumn="0" w:noHBand="0" w:noVBand="1"/>
+      </w:tblPr>
+      <w:tblGrid>
+        <w:gridCol w:w="2452"/>
+        <w:gridCol w:w="5847"/>
+      </w:tblGrid>
+      <w:tr>
+        <w:tc>
+          <w:tcPr>
+            <w:tcW w:w="2538" w:type="dxa"/>
+            <w:tcBorders>
+              <w:top w:val="single" w:sz="4" w:space="0" w:color="auto"/>
+              <w:left w:val="single" w:sz="4" w:space="0" w:color="auto"/>
+              <w:bottom w:val="single" w:sz="4" w:space="0" w:color="auto"/>
+              <w:right w:val="single" w:sz="4" w:space="0" w:color="auto"/>
+            </w:tcBorders>
+            <w:hideMark/>
+          </w:tcPr>
+          <w:p>
+            <w:pPr>
+              <w:rPr>
+                <w:szCs w:val="28"/>
+              </w:rPr>
+            </w:pPr>
+            <w:r>
+              <w:rPr>
+                <w:szCs w:val="28"/>
+              </w:rPr>
+              <w:t>Khoản vay(cho vay)</w:t>
+            </w:r>
+          </w:p>
+        </w:tc>
+        <w:tc>
+          <w:tcPr>
+            <w:tcW w:w="6318" w:type="dxa"/>
+            <w:tcBorders>
+              <w:top w:val="single" w:sz="4" w:space="0" w:color="auto"/>
+              <w:left w:val="single" w:sz="4" w:space="0" w:color="auto"/>
+              <w:bottom w:val="single" w:sz="4" w:space="0" w:color="auto"/>
+              <w:right w:val="single" w:sz="4" w:space="0" w:color="auto"/>
+            </w:tcBorders>
+            <w:hideMark/>
+          </w:tcPr>
+          <w:p>
+            <w:pPr>
+              <w:rPr>
+                <w:szCs w:val="28"/>
+              </w:rPr>
+            </w:pPr>
+            <w:r>
+              <w:rPr>
+                <w:szCs w:val="28"/>
+              </w:rPr>
+              <w:t>Điền số tiền vay(chovay)</w:t>
+            </w:r>
+          </w:p>
+        </w:tc>
+      </w:tr>
+      <w:tr>
+        <w:tc>
+          <w:tcPr>
+            <w:tcW w:w="2538" w:type="dxa"/>
+            <w:tcBorders>
+              <w:top w:val="single" w:sz="4" w:space="0" w:color="auto"/>
+              <w:left w:val="single" w:sz="4" w:space="0" w:color="auto"/>
+              <w:bottom w:val="single" w:sz="4" w:space="0" w:color="auto"/>
+              <w:right w:val="single" w:sz="4" w:space="0" w:color="auto"/>
+            </w:tcBorders>
+            <w:hideMark/>
+          </w:tcPr>
+          <w:p>
+            <w:pPr>
+              <w:rPr>
+                <w:szCs w:val="28"/>
+              </w:rPr>
+            </w:pPr>
+            <w:r>
+              <w:rPr>
+                <w:szCs w:val="28"/>
+              </w:rPr>
+              <w:t>Người vay(cho vay)</w:t>
+            </w:r>
+          </w:p>
+        </w:tc>
+        <w:tc>
+          <w:tcPr>
+            <w:tcW w:w="6318" w:type="dxa"/>
+            <w:tcBorders>
+              <w:top w:val="single" w:sz="4" w:space="0" w:color="auto"/>
+              <w:left w:val="single" w:sz="4" w:space="0" w:color="auto"/>
+              <w:bottom w:val="single" w:sz="4" w:space="0" w:color="auto"/>
+              <w:right w:val="single" w:sz="4" w:space="0" w:color="auto"/>
+            </w:tcBorders>
+            <w:hideMark/>
+          </w:tcPr>
+          <w:p>
+            <w:pPr>
+              <w:rPr>
+                <w:szCs w:val="28"/>
+              </w:rPr>
+            </w:pPr>
+            <w:r>
+              <w:rPr>
+                <w:szCs w:val="28"/>
+              </w:rPr>
+              <w:t>Tên người vay(cho vay)</w:t>
+            </w:r>
+          </w:p>
+        </w:tc>
+      </w:tr>
+      <w:tr>
+        <w:tc>
+          <w:tcPr>
+            <w:tcW w:w="2538" w:type="dxa"/>
+            <w:tcBorders>
+              <w:top w:val="single" w:sz="4" w:space="0" w:color="auto"/>
+              <w:left w:val="single" w:sz="4" w:space="0" w:color="auto"/>
+              <w:bottom w:val="single" w:sz="4" w:space="0" w:color="auto"/>
+              <w:right w:val="single" w:sz="4" w:space="0" w:color="auto"/>
+            </w:tcBorders>
+            <w:hideMark/>
+          </w:tcPr>
+          <w:p>
+            <w:pPr>
+              <w:rPr>
+                <w:szCs w:val="28"/>
+              </w:rPr>
+            </w:pPr>
+            <w:r>
+              <w:rPr>
+                <w:szCs w:val="28"/>
+              </w:rPr>
+              <w:t>Chú thích</w:t>
+            </w:r>
+          </w:p>
+        </w:tc>
+        <w:tc>
+          <w:tcPr>
+            <w:tcW w:w="6318" w:type="dxa"/>
+            <w:tcBorders>
+              <w:top w:val="single" w:sz="4" w:space="0" w:color="auto"/>
+              <w:left w:val="single" w:sz="4" w:space="0" w:color="auto"/>
+              <w:bottom w:val="single" w:sz="4" w:space="0" w:color="auto"/>
+              <w:right w:val="single" w:sz="4" w:space="0" w:color="auto"/>
+            </w:tcBorders>
+            <w:hideMark/>
+          </w:tcPr>
+          <w:p>
+            <w:pPr>
+              <w:rPr>
+                <w:szCs w:val="28"/>
+              </w:rPr>
+            </w:pPr>
+            <w:r>
+              <w:rPr>
+                <w:szCs w:val="28"/>
+              </w:rPr>
+              <w:t>Ghi chú thích</w:t>
+            </w:r>
+          </w:p>
+        </w:tc>
+      </w:tr>
+      <w:tr>
+        <w:tc>
+          <w:tcPr>
+            <w:tcW w:w="2538" w:type="dxa"/>
+            <w:tcBorders>
+              <w:top w:val="single" w:sz="4" w:space="0" w:color="auto"/>
+              <w:left w:val="single" w:sz="4" w:space="0" w:color="auto"/>
+              <w:bottom w:val="single" w:sz="4" w:space="0" w:color="auto"/>
+              <w:right w:val="single" w:sz="4" w:space="0" w:color="auto"/>
+            </w:tcBorders>
+            <w:hideMark/>
+          </w:tcPr>
+          <w:p>
+            <w:pPr>
+              <w:rPr>
+                <w:szCs w:val="28"/>
+              </w:rPr>
+            </w:pPr>
+            <w:r>
+              <w:rPr>
+                <w:szCs w:val="28"/>
+              </w:rPr>
+              <w:t>Ngày vay</w:t>
+            </w:r>
+          </w:p>
+        </w:tc>
+        <w:tc>
+          <w:tcPr>
+            <w:tcW w:w="6318" w:type="dxa"/>
+            <w:tcBorders>
+              <w:top w:val="single" w:sz="4" w:space="0" w:color="auto"/>
+              <w:left w:val="single" w:sz="4" w:space="0" w:color="auto"/>
+              <w:bottom w:val="single" w:sz="4" w:space="0" w:color="auto"/>
+              <w:right w:val="single" w:sz="4" w:space="0" w:color="auto"/>
+            </w:tcBorders>
+            <w:hideMark/>
+          </w:tcPr>
+          <w:p>
+            <w:pPr>
+              <w:rPr>
+                <w:szCs w:val="28"/>
+              </w:rPr>
+            </w:pPr>
+            <w:r>
+              <w:rPr>
+                <w:szCs w:val="28"/>
+              </w:rPr>
+              <w:t>Lựa chọn từ lịch</w:t>
+            </w:r>
+          </w:p>
+        </w:tc>
+      </w:tr>
+      <w:tr>
+        <w:tc>
+          <w:tcPr>
+            <w:tcW w:w="2538" w:type="dxa"/>
+            <w:tcBorders>
+              <w:top w:val="single" w:sz="4" w:space="0" w:color="auto"/>
+              <w:left w:val="single" w:sz="4" w:space="0" w:color="auto"/>
+              <w:bottom w:val="single" w:sz="4" w:space="0" w:color="auto"/>
+              <w:right w:val="single" w:sz="4" w:space="0" w:color="auto"/>
+            </w:tcBorders>
+            <w:hideMark/>
+          </w:tcPr>
+          <w:p>
+            <w:pPr>
+              <w:rPr>
+                <w:szCs w:val="28"/>
+              </w:rPr>
+            </w:pPr>
+            <w:r>
+              <w:rPr>
+                <w:szCs w:val="28"/>
+              </w:rPr>
+              <w:t>Ngày trả</w:t>
+            </w:r>
+          </w:p>
+        </w:tc>
+        <w:tc>
+          <w:tcPr>
+            <w:tcW w:w="6318" w:type="dxa"/>
+            <w:tcBorders>
+              <w:top w:val="single" w:sz="4" w:space="0" w:color="auto"/>
+              <w:left w:val="single" w:sz="4" w:space="0" w:color="auto"/>
+              <w:bottom w:val="single" w:sz="4" w:space="0" w:color="auto"/>
+              <w:right w:val="single" w:sz="4" w:space="0" w:color="auto"/>
+            </w:tcBorders>
+            <w:hideMark/>
+          </w:tcPr>
+          <w:p>
+            <w:pPr>
+              <w:rPr>
+                <w:szCs w:val="28"/>
+              </w:rPr>
+            </w:pPr>
+            <w:r>
+              <w:rPr>
+                <w:szCs w:val="28"/>
+              </w:rPr>
+              <w:t>Lựa chọn từ lịch</w:t>
+            </w:r>
+          </w:p>
+        </w:tc>
+      </w:tr>
+    </w:tbl>
+    <w:p>
+      <w:pPr>
+        <w:ind w:left="360"/>
+        <w:rPr>
+          <w:rFonts w:eastAsia="Times New Roman"/>
+          <w:szCs w:val="28"/>
+        </w:rPr>
+      </w:pPr>
+    </w:p>
+    <w:p>
+      <w:pPr>
+        <w:ind w:left="360"/>
+        <w:rPr>
+          <w:szCs w:val="28"/>
+        </w:rPr>
+      </w:pPr>
+      <w:r>
+        <w:rPr>
+          <w:szCs w:val="28"/>
+        </w:rPr>
+        <w:t>Khi các khoản vay hoặc cho vay đến ngày hạn trả, ứng dụng sẽ hiện thông báo cho người dùng biết.</w:t>
+      </w:r>
+    </w:p>
+    <w:p>
+      <w:pPr>
+        <w:ind w:left="360"/>
+        <w:rPr>
+          <w:szCs w:val="28"/>
+        </w:rPr>
+      </w:pPr>
+    </w:p>
+    <w:p>
+      <w:pPr>
+        <w:ind w:left="360"/>
+        <w:rPr>
+          <w:szCs w:val="28"/>
+        </w:rPr>
+      </w:pPr>
+      <w:r>
+        <w:rPr>
+          <w:szCs w:val="28"/>
+        </w:rPr>
+        <w:tab/>
+        <w:t>Chi tiêu:</w:t>
+      </w:r>
+    </w:p>
+    <w:tbl>
+      <w:tblPr>
+        <w:tblStyle w:val="TableGrid"/>
+        <w:tblW w:w="0" w:type="auto"/>
+        <w:tblInd w:w="720" w:type="dxa"/>
+        <w:tblLook w:val="04A0" w:firstRow="1" w:lastRow="0" w:firstColumn="1" w:lastColumn="0" w:noHBand="0" w:noVBand="1"/>
+      </w:tblPr>
+      <w:tblGrid>
+        <w:gridCol w:w="1683"/>
+        <w:gridCol w:w="6616"/>
+      </w:tblGrid>
+      <w:tr>
+        <w:tc>
+          <w:tcPr>
+            <w:tcW w:w="1458" w:type="dxa"/>
+            <w:tcBorders>
+              <w:top w:val="single" w:sz="4" w:space="0" w:color="auto"/>
+              <w:left w:val="single" w:sz="4" w:space="0" w:color="auto"/>
+              <w:bottom w:val="single" w:sz="4" w:space="0" w:color="auto"/>
+              <w:right w:val="single" w:sz="4" w:space="0" w:color="auto"/>
+            </w:tcBorders>
+            <w:hideMark/>
+          </w:tcPr>
+          <w:p>
+            <w:pPr>
+              <w:rPr>
+                <w:szCs w:val="28"/>
+              </w:rPr>
+            </w:pPr>
+            <w:r>
+              <w:rPr>
+                <w:szCs w:val="28"/>
+              </w:rPr>
+              <w:t>Khoản chi</w:t>
+            </w:r>
+          </w:p>
+        </w:tc>
+        <w:tc>
+          <w:tcPr>
+            <w:tcW w:w="7380" w:type="dxa"/>
+            <w:tcBorders>
+              <w:top w:val="single" w:sz="4" w:space="0" w:color="auto"/>
+              <w:left w:val="single" w:sz="4" w:space="0" w:color="auto"/>
+              <w:bottom w:val="single" w:sz="4" w:space="0" w:color="auto"/>
+              <w:right w:val="single" w:sz="4" w:space="0" w:color="auto"/>
+            </w:tcBorders>
+            <w:hideMark/>
+          </w:tcPr>
+          <w:p>
+            <w:pPr>
+              <w:rPr>
+                <w:szCs w:val="28"/>
+              </w:rPr>
+            </w:pPr>
+            <w:r>
+              <w:rPr>
+                <w:szCs w:val="28"/>
+              </w:rPr>
+              <w:t>Điền vào số tiền đã chi</w:t>
+            </w:r>
+          </w:p>
+        </w:tc>
+      </w:tr>
+      <w:tr>
+        <w:tc>
+          <w:tcPr>
+            <w:tcW w:w="1458" w:type="dxa"/>
+            <w:tcBorders>
+              <w:top w:val="single" w:sz="4" w:space="0" w:color="auto"/>
+              <w:left w:val="single" w:sz="4" w:space="0" w:color="auto"/>
+              <w:bottom w:val="single" w:sz="4" w:space="0" w:color="auto"/>
+              <w:right w:val="single" w:sz="4" w:space="0" w:color="auto"/>
+            </w:tcBorders>
+            <w:hideMark/>
+          </w:tcPr>
+          <w:p>
+            <w:pPr>
+              <w:rPr>
+                <w:szCs w:val="28"/>
+              </w:rPr>
+            </w:pPr>
+            <w:r>
+              <w:rPr>
+                <w:szCs w:val="28"/>
+              </w:rPr>
+              <w:t>Ngày</w:t>
+            </w:r>
+          </w:p>
+        </w:tc>
+        <w:tc>
+          <w:tcPr>
+            <w:tcW w:w="7380" w:type="dxa"/>
+            <w:tcBorders>
+              <w:top w:val="single" w:sz="4" w:space="0" w:color="auto"/>
+              <w:left w:val="single" w:sz="4" w:space="0" w:color="auto"/>
+              <w:bottom w:val="single" w:sz="4" w:space="0" w:color="auto"/>
+              <w:right w:val="single" w:sz="4" w:space="0" w:color="auto"/>
+            </w:tcBorders>
+            <w:hideMark/>
+          </w:tcPr>
+          <w:p>
+            <w:pPr>
+              <w:rPr>
+                <w:szCs w:val="28"/>
+              </w:rPr>
+            </w:pPr>
+            <w:r>
+              <w:rPr>
+                <w:szCs w:val="28"/>
+              </w:rPr>
+              <w:t>Chọn ngày thu nhập từ lịch(mặc định là trong ngày)</w:t>
+            </w:r>
+          </w:p>
+        </w:tc>
+      </w:tr>
+      <w:tr>
+        <w:tc>
+          <w:tcPr>
+            <w:tcW w:w="1458" w:type="dxa"/>
+            <w:tcBorders>
+              <w:top w:val="single" w:sz="4" w:space="0" w:color="auto"/>
+              <w:left w:val="single" w:sz="4" w:space="0" w:color="auto"/>
+              <w:bottom w:val="single" w:sz="4" w:space="0" w:color="auto"/>
+              <w:right w:val="single" w:sz="4" w:space="0" w:color="auto"/>
+            </w:tcBorders>
+            <w:hideMark/>
+          </w:tcPr>
+          <w:p>
+            <w:pPr>
+              <w:rPr>
+                <w:szCs w:val="28"/>
+              </w:rPr>
+            </w:pPr>
+            <w:r>
+              <w:rPr>
+                <w:szCs w:val="28"/>
+              </w:rPr>
+              <w:t>Chú thích</w:t>
+            </w:r>
+          </w:p>
+        </w:tc>
+        <w:tc>
+          <w:tcPr>
+            <w:tcW w:w="7380" w:type="dxa"/>
+            <w:tcBorders>
+              <w:top w:val="single" w:sz="4" w:space="0" w:color="auto"/>
+              <w:left w:val="single" w:sz="4" w:space="0" w:color="auto"/>
+              <w:bottom w:val="single" w:sz="4" w:space="0" w:color="auto"/>
+              <w:right w:val="single" w:sz="4" w:space="0" w:color="auto"/>
+            </w:tcBorders>
+            <w:hideMark/>
+          </w:tcPr>
+          <w:p>
+            <w:pPr>
+              <w:rPr>
+                <w:szCs w:val="28"/>
+              </w:rPr>
+            </w:pPr>
+            <w:r>
+              <w:rPr>
+                <w:szCs w:val="28"/>
+              </w:rPr>
+              <w:t>Ghi chú thích về khoản chi</w:t>
+            </w:r>
+          </w:p>
+        </w:tc>
+      </w:tr>
+      <w:tr>
+        <w:tc>
+          <w:tcPr>
+            <w:tcW w:w="1458" w:type="dxa"/>
+            <w:tcBorders>
+              <w:top w:val="single" w:sz="4" w:space="0" w:color="auto"/>
+              <w:left w:val="single" w:sz="4" w:space="0" w:color="auto"/>
+              <w:bottom w:val="single" w:sz="4" w:space="0" w:color="auto"/>
+              <w:right w:val="single" w:sz="4" w:space="0" w:color="auto"/>
+            </w:tcBorders>
+            <w:hideMark/>
+          </w:tcPr>
+          <w:p>
+            <w:pPr>
+              <w:rPr>
+                <w:szCs w:val="28"/>
+              </w:rPr>
+            </w:pPr>
+            <w:r>
+              <w:rPr>
+                <w:szCs w:val="28"/>
+              </w:rPr>
+              <w:t>Phân loại</w:t>
+            </w:r>
+          </w:p>
+        </w:tc>
+        <w:tc>
+          <w:tcPr>
+            <w:tcW w:w="7380" w:type="dxa"/>
+            <w:tcBorders>
+              <w:top w:val="single" w:sz="4" w:space="0" w:color="auto"/>
+              <w:left w:val="single" w:sz="4" w:space="0" w:color="auto"/>
+              <w:bottom w:val="single" w:sz="4" w:space="0" w:color="auto"/>
+              <w:right w:val="single" w:sz="4" w:space="0" w:color="auto"/>
+            </w:tcBorders>
+            <w:hideMark/>
+          </w:tcPr>
+          <w:p>
+            <w:pPr>
+              <w:rPr>
+                <w:szCs w:val="28"/>
+              </w:rPr>
+            </w:pPr>
+            <w:r>
+              <w:rPr>
+                <w:szCs w:val="28"/>
+              </w:rPr>
+              <w:t>Gồm nhiều loại như: giải trí,mua sắm,ăn uống.. và khác</w:t>
+            </w:r>
+          </w:p>
+        </w:tc>
+      </w:tr>
+    </w:tbl>
+    <w:p>
+      <w:pPr>
+        <w:ind w:left="360"/>
+        <w:rPr>
+          <w:rFonts w:eastAsia="Times New Roman"/>
+          <w:szCs w:val="28"/>
+        </w:rPr>
+      </w:pPr>
+    </w:p>
+    <w:p>
+      <w:pPr>
+        <w:ind w:left="360"/>
+        <w:rPr>
+          <w:szCs w:val="28"/>
+        </w:rPr>
+      </w:pPr>
+      <w:r>
+        <w:rPr>
+          <w:szCs w:val="28"/>
+        </w:rPr>
+        <w:t>-Lịch sử:</w:t>
+      </w:r>
+    </w:p>
+    <w:p>
+      <w:pPr>
+        <w:ind w:left="360"/>
+        <w:rPr>
+          <w:szCs w:val="28"/>
+        </w:rPr>
+      </w:pPr>
+      <w:r>
+        <w:rPr>
+          <w:szCs w:val="28"/>
+        </w:rPr>
+        <w:t>Lưu trữ tất cả các hoạt động thu,chi,vay nợ và cho vay để người dùng tiện tra cứu.</w:t>
+      </w:r>
+    </w:p>
+    <w:p>
+      <w:pPr>
+        <w:ind w:left="360"/>
+        <w:rPr>
+          <w:szCs w:val="28"/>
+        </w:rPr>
+      </w:pPr>
+      <w:r>
+        <w:rPr>
+          <w:szCs w:val="28"/>
+        </w:rPr>
+        <w:t>Các hoạt động lưu lại dưới dạng danh sách theo thứ tự thời gian.</w:t>
+      </w:r>
+    </w:p>
+    <w:p>
+      <w:pPr>
+        <w:ind w:left="360"/>
+        <w:rPr>
+          <w:szCs w:val="28"/>
+        </w:rPr>
+      </w:pPr>
+      <w:r>
+        <w:rPr>
+          <w:szCs w:val="28"/>
+        </w:rPr>
+        <w:t>-Thống kê:</w:t>
+      </w:r>
+    </w:p>
+    <w:p>
+      <w:pPr>
+        <w:ind w:left="360"/>
+        <w:rPr>
+          <w:szCs w:val="28"/>
+        </w:rPr>
+      </w:pPr>
+      <w:r>
+        <w:rPr>
+          <w:szCs w:val="28"/>
+        </w:rPr>
+        <w:t>Dựa trên các khoản thu chi,vay và cho vay người dùng đã nhập vào,chương trình sẽ thống kê giúp người dùng chi tiêu  vào loại nào tốn kém nhất (dựa theo phân loại) dưới hình thức biểu đồ. Từ đó người dùng có thể đưa ra các biện pháp quản lí chi tiêu cho hợp lý.</w:t>
+      </w:r>
+    </w:p>
+    <w:p>
+      <w:pPr>
+        <w:ind w:left="360"/>
+        <w:rPr>
+          <w:szCs w:val="28"/>
+        </w:rPr>
+      </w:pPr>
+      <w:r>
+        <w:rPr>
+          <w:szCs w:val="28"/>
+        </w:rPr>
+        <w:t>-Công cụ:</w:t>
+      </w:r>
+    </w:p>
+    <w:p>
+      <w:pPr>
+        <w:ind w:left="360"/>
+        <w:rPr>
+          <w:szCs w:val="28"/>
+        </w:rPr>
+      </w:pPr>
+      <w:r>
+        <w:rPr>
+          <w:szCs w:val="28"/>
+        </w:rPr>
+        <w:t>Gồm các tùy chọn của chương trình để người dùng thay đổi cho hợp lý.</w:t>
+      </w:r>
+    </w:p>
+    <w:p>
+      <w:pPr>
+        <w:ind w:left="360"/>
+        <w:rPr>
+          <w:szCs w:val="28"/>
+        </w:rPr>
+      </w:pPr>
+      <w:r>
+        <w:rPr>
+          <w:szCs w:val="28"/>
+        </w:rPr>
+        <w:tab/>
+        <w:t>Thay đổi ngôn ngữ</w:t>
+      </w:r>
+    </w:p>
+    <w:p>
+      <w:pPr>
+        <w:ind w:left="360"/>
+        <w:rPr>
+          <w:szCs w:val="28"/>
+        </w:rPr>
+      </w:pPr>
+      <w:r>
+        <w:rPr>
+          <w:szCs w:val="28"/>
+        </w:rPr>
+        <w:tab/>
+        <w:t>Đổi đơn vị tiền tệ</w:t>
+      </w:r>
+    </w:p>
+    <w:p>
+      <w:pPr>
+        <w:ind w:left="360"/>
+        <w:rPr>
+          <w:szCs w:val="28"/>
+        </w:rPr>
+      </w:pPr>
+      <w:r>
+        <w:rPr>
+          <w:szCs w:val="28"/>
+        </w:rPr>
+        <w:lastRenderedPageBreak/>
+        <w:tab/>
+        <w:t>Thay đổi các phân loại tùy ý</w:t>
+      </w:r>
+    </w:p>
+    <w:p>
+      <w:pPr>
+        <w:ind w:left="360"/>
+        <w:rPr>
+          <w:szCs w:val="28"/>
+        </w:rPr>
+      </w:pPr>
+      <w:r>
+        <w:rPr>
+          <w:szCs w:val="28"/>
+        </w:rPr>
+        <w:t>Ngoài ra còn một số tùy chỉnh đi kèm.</w:t>
+      </w:r>
+    </w:p>
+    <w:p>
+      <w:pPr>
+        <w:ind w:left="360"/>
+        <w:rPr>
+          <w:szCs w:val="28"/>
+        </w:rPr>
+      </w:pPr>
+      <w:r>
+        <w:rPr>
+          <w:szCs w:val="28"/>
+        </w:rPr>
+        <w:t>Khi hết thời gian thu chi trong tháng,người dùng có thể reset lại để xóa các khoản thu chi,bắt đầu chu kỳ của tháng mới.</w:t>
+      </w:r>
+    </w:p>
+    <w:p>
+      <w:pPr>
+        <w:ind w:left="360"/>
+        <w:rPr>
+          <w:szCs w:val="28"/>
+        </w:rPr>
+      </w:pPr>
+      <w:r>
+        <w:rPr>
+          <w:szCs w:val="28"/>
+        </w:rPr>
+        <w:t>Tiền vay và cho vay chỉ xóa khi đã thanh toán xong các khoản.</w:t>
+      </w:r>
+    </w:p>
+    <w:p>
+      <w:pPr>
+        <w:ind w:left="360"/>
+        <w:rPr>
+          <w:szCs w:val="28"/>
+        </w:rPr>
+      </w:pPr>
+      <w:r>
+        <w:rPr>
+          <w:szCs w:val="28"/>
+        </w:rPr>
+        <w:t>Sau thời gian 15 ngày dùng thử, người dùng nếu muốn tiếp tục sử dụng sẽ phải trả một khoản phí qua các hình thức như nhắn tin tổng đài hoặc thẻ tín dụng để tiếp tục sử dụng.</w:t>
+      </w:r>
+    </w:p>
+    <w:p>
+      <w:pPr>
+        <w:ind w:left="360"/>
+        <w:rPr>
+          <w:szCs w:val="28"/>
+        </w:rPr>
+      </w:pPr>
+    </w:p>
+    <w:p>
+      <w:pPr>
+        <w:pStyle w:val="ListParagraph"/>
+        <w:numPr>
+          <w:ilvl w:val="0"/>
+          <w:numId w:val="5"/>
+        </w:numPr>
+        <w:rPr>
+          <w:b/>
+          <w:sz w:val="28"/>
+          <w:szCs w:val="28"/>
+        </w:rPr>
+      </w:pPr>
+      <w:r>
+        <w:rPr>
+          <w:b/>
+          <w:sz w:val="28"/>
+          <w:szCs w:val="28"/>
+        </w:rPr>
+        <w:t>Kết luận</w:t>
+      </w:r>
+    </w:p>
+    <w:p>
+      <w:pPr>
+        <w:pStyle w:val="Default"/>
+        <w:ind w:left="360"/>
+        <w:rPr>
+          <w:sz w:val="28"/>
+          <w:szCs w:val="28"/>
+        </w:rPr>
+      </w:pPr>
+      <w:r>
+        <w:rPr>
+          <w:sz w:val="28"/>
+          <w:szCs w:val="28"/>
+        </w:rPr>
+        <w:t xml:space="preserve">Ý nghĩa thực tiễn: </w:t>
+      </w:r>
+    </w:p>
+    <w:p>
+      <w:pPr>
+        <w:pStyle w:val="Default"/>
+        <w:numPr>
+          <w:ilvl w:val="0"/>
+          <w:numId w:val="4"/>
+        </w:numPr>
+        <w:rPr>
+          <w:sz w:val="28"/>
+          <w:szCs w:val="28"/>
+        </w:rPr>
+      </w:pPr>
+      <w:r>
+        <w:rPr>
+          <w:sz w:val="28"/>
+          <w:szCs w:val="28"/>
+        </w:rPr>
+        <w:t xml:space="preserve">Ứng dụng được xây dựng trên nền tảng android,một hệ điều hành rất phổ biến, thân thiện với người sử dụng và có kho lưu trữ phong phú. </w:t>
+      </w:r>
+    </w:p>
+    <w:p>
+      <w:pPr>
+        <w:pStyle w:val="Default"/>
+        <w:numPr>
+          <w:ilvl w:val="0"/>
+          <w:numId w:val="4"/>
+        </w:numPr>
+        <w:rPr>
+          <w:sz w:val="28"/>
+          <w:szCs w:val="28"/>
+        </w:rPr>
+      </w:pPr>
+      <w:r>
+        <w:rPr>
+          <w:sz w:val="28"/>
+          <w:szCs w:val="28"/>
+        </w:rPr>
+        <w:t xml:space="preserve">Các chức năng được thiết kế hợp lý, có hiệu quả. </w:t>
+      </w:r>
+    </w:p>
+    <w:p>
+      <w:pPr>
+        <w:pStyle w:val="Default"/>
+        <w:ind w:left="360"/>
+        <w:rPr>
+          <w:sz w:val="28"/>
+          <w:szCs w:val="28"/>
+        </w:rPr>
+      </w:pPr>
+      <w:r>
+        <w:rPr>
+          <w:sz w:val="28"/>
+          <w:szCs w:val="28"/>
+        </w:rPr>
+        <w:t xml:space="preserve">Giao diện đẹp mắt, dễ sử dụng và trực quan, phù hợp với nhiều tầng lớp người sử dụng. </w:t>
+      </w:r>
+    </w:p>
+    <w:p>
+      <w:pPr>
+        <w:pStyle w:val="Default"/>
+        <w:numPr>
+          <w:ilvl w:val="0"/>
+          <w:numId w:val="4"/>
+        </w:numPr>
+        <w:rPr>
+          <w:sz w:val="28"/>
+          <w:szCs w:val="28"/>
+        </w:rPr>
+      </w:pPr>
+      <w:r>
+        <w:rPr>
+          <w:sz w:val="28"/>
+          <w:szCs w:val="28"/>
+        </w:rPr>
+        <w:t xml:space="preserve">Khắc phục được một số nhược điểm như : chồng chéo các khoản thu chi, phân bố lý do chi không hợp lý… của các ứng dụng có chức năng tương tự, bổ sung thêm các chức năng hữu ích như biểu đồ thu chi, lịch sử. </w:t>
+      </w:r>
+    </w:p>
+    <w:p>
+      <w:pPr>
+        <w:ind w:left="360"/>
+        <w:rPr>
+          <w:szCs w:val="28"/>
+        </w:rPr>
+      </w:pPr>
+      <w:r>
+        <w:rPr>
+          <w:szCs w:val="28"/>
+        </w:rPr>
+        <w:t>Với những tìm hiểu, nghiên cứu, đánh giá và phác thảo như trên, tôi tin rằng ứng dụng sẽ chiếm được cảm tình của người sử dụng và đạt được lượng người sử dụng lớn.</w:t>
+      </w:r>
+    </w:p>
+    <w:p/>
     <w:p/>
     <w:p/>
     <w:sectPr>
@@ -631,6 +2382,380 @@
     </w:lvl>
   </w:abstractNum>
   <w:abstractNum w:abstractNumId="1" w15:restartNumberingAfterBreak="0">
+    <w:nsid w:val="24EB1107"/>
+    <w:multiLevelType w:val="hybridMultilevel"/>
+    <w:tmpl w:val="0DCA394E"/>
+    <w:lvl w:ilvl="0" w:tplc="04090019">
+      <w:start w:val="1"/>
+      <w:numFmt w:val="lowerLetter"/>
+      <w:lvlText w:val="%1."/>
+      <w:lvlJc w:val="left"/>
+      <w:pPr>
+        <w:ind w:left="720" w:hanging="360"/>
+      </w:pPr>
+    </w:lvl>
+    <w:lvl w:ilvl="1" w:tplc="04090019">
+      <w:start w:val="1"/>
+      <w:numFmt w:val="lowerLetter"/>
+      <w:lvlText w:val="%2."/>
+      <w:lvlJc w:val="left"/>
+      <w:pPr>
+        <w:ind w:left="1440" w:hanging="360"/>
+      </w:pPr>
+    </w:lvl>
+    <w:lvl w:ilvl="2" w:tplc="0409001B">
+      <w:start w:val="1"/>
+      <w:numFmt w:val="lowerRoman"/>
+      <w:lvlText w:val="%3."/>
+      <w:lvlJc w:val="right"/>
+      <w:pPr>
+        <w:ind w:left="2160" w:hanging="180"/>
+      </w:pPr>
+    </w:lvl>
+    <w:lvl w:ilvl="3" w:tplc="0409000F">
+      <w:start w:val="1"/>
+      <w:numFmt w:val="decimal"/>
+      <w:lvlText w:val="%4."/>
+      <w:lvlJc w:val="left"/>
+      <w:pPr>
+        <w:ind w:left="2880" w:hanging="360"/>
+      </w:pPr>
+    </w:lvl>
+    <w:lvl w:ilvl="4" w:tplc="04090019">
+      <w:start w:val="1"/>
+      <w:numFmt w:val="lowerLetter"/>
+      <w:lvlText w:val="%5."/>
+      <w:lvlJc w:val="left"/>
+      <w:pPr>
+        <w:ind w:left="3600" w:hanging="360"/>
+      </w:pPr>
+    </w:lvl>
+    <w:lvl w:ilvl="5" w:tplc="0409001B">
+      <w:start w:val="1"/>
+      <w:numFmt w:val="lowerRoman"/>
+      <w:lvlText w:val="%6."/>
+      <w:lvlJc w:val="right"/>
+      <w:pPr>
+        <w:ind w:left="4320" w:hanging="180"/>
+      </w:pPr>
+    </w:lvl>
+    <w:lvl w:ilvl="6" w:tplc="0409000F">
+      <w:start w:val="1"/>
+      <w:numFmt w:val="decimal"/>
+      <w:lvlText w:val="%7."/>
+      <w:lvlJc w:val="left"/>
+      <w:pPr>
+        <w:ind w:left="5040" w:hanging="360"/>
+      </w:pPr>
+    </w:lvl>
+    <w:lvl w:ilvl="7" w:tplc="04090019">
+      <w:start w:val="1"/>
+      <w:numFmt w:val="lowerLetter"/>
+      <w:lvlText w:val="%8."/>
+      <w:lvlJc w:val="left"/>
+      <w:pPr>
+        <w:ind w:left="5760" w:hanging="360"/>
+      </w:pPr>
+    </w:lvl>
+    <w:lvl w:ilvl="8" w:tplc="0409001B">
+      <w:start w:val="1"/>
+      <w:numFmt w:val="lowerRoman"/>
+      <w:lvlText w:val="%9."/>
+      <w:lvlJc w:val="right"/>
+      <w:pPr>
+        <w:ind w:left="6480" w:hanging="180"/>
+      </w:pPr>
+    </w:lvl>
+  </w:abstractNum>
+  <w:abstractNum w:abstractNumId="2" w15:restartNumberingAfterBreak="0">
+    <w:nsid w:val="24FA48A8"/>
+    <w:multiLevelType w:val="hybridMultilevel"/>
+    <w:tmpl w:val="828EF758"/>
+    <w:lvl w:ilvl="0" w:tplc="0409000F">
+      <w:start w:val="5"/>
+      <w:numFmt w:val="decimal"/>
+      <w:lvlText w:val="%1."/>
+      <w:lvlJc w:val="left"/>
+      <w:pPr>
+        <w:ind w:left="720" w:hanging="360"/>
+      </w:pPr>
+    </w:lvl>
+    <w:lvl w:ilvl="1" w:tplc="04090019">
+      <w:start w:val="1"/>
+      <w:numFmt w:val="lowerLetter"/>
+      <w:lvlText w:val="%2."/>
+      <w:lvlJc w:val="left"/>
+      <w:pPr>
+        <w:ind w:left="1440" w:hanging="360"/>
+      </w:pPr>
+    </w:lvl>
+    <w:lvl w:ilvl="2" w:tplc="0409001B">
+      <w:start w:val="1"/>
+      <w:numFmt w:val="lowerRoman"/>
+      <w:lvlText w:val="%3."/>
+      <w:lvlJc w:val="right"/>
+      <w:pPr>
+        <w:ind w:left="2160" w:hanging="180"/>
+      </w:pPr>
+    </w:lvl>
+    <w:lvl w:ilvl="3" w:tplc="0409000F">
+      <w:start w:val="1"/>
+      <w:numFmt w:val="decimal"/>
+      <w:lvlText w:val="%4."/>
+      <w:lvlJc w:val="left"/>
+      <w:pPr>
+        <w:ind w:left="2880" w:hanging="360"/>
+      </w:pPr>
+    </w:lvl>
+    <w:lvl w:ilvl="4" w:tplc="04090019">
+      <w:start w:val="1"/>
+      <w:numFmt w:val="lowerLetter"/>
+      <w:lvlText w:val="%5."/>
+      <w:lvlJc w:val="left"/>
+      <w:pPr>
+        <w:ind w:left="3600" w:hanging="360"/>
+      </w:pPr>
+    </w:lvl>
+    <w:lvl w:ilvl="5" w:tplc="0409001B">
+      <w:start w:val="1"/>
+      <w:numFmt w:val="lowerRoman"/>
+      <w:lvlText w:val="%6."/>
+      <w:lvlJc w:val="right"/>
+      <w:pPr>
+        <w:ind w:left="4320" w:hanging="180"/>
+      </w:pPr>
+    </w:lvl>
+    <w:lvl w:ilvl="6" w:tplc="0409000F">
+      <w:start w:val="1"/>
+      <w:numFmt w:val="decimal"/>
+      <w:lvlText w:val="%7."/>
+      <w:lvlJc w:val="left"/>
+      <w:pPr>
+        <w:ind w:left="5040" w:hanging="360"/>
+      </w:pPr>
+    </w:lvl>
+    <w:lvl w:ilvl="7" w:tplc="04090019">
+      <w:start w:val="1"/>
+      <w:numFmt w:val="lowerLetter"/>
+      <w:lvlText w:val="%8."/>
+      <w:lvlJc w:val="left"/>
+      <w:pPr>
+        <w:ind w:left="5760" w:hanging="360"/>
+      </w:pPr>
+    </w:lvl>
+    <w:lvl w:ilvl="8" w:tplc="0409001B">
+      <w:start w:val="1"/>
+      <w:numFmt w:val="lowerRoman"/>
+      <w:lvlText w:val="%9."/>
+      <w:lvlJc w:val="right"/>
+      <w:pPr>
+        <w:ind w:left="6480" w:hanging="180"/>
+      </w:pPr>
+    </w:lvl>
+  </w:abstractNum>
+  <w:abstractNum w:abstractNumId="3" w15:restartNumberingAfterBreak="0">
+    <w:nsid w:val="27B63089"/>
+    <w:multiLevelType w:val="hybridMultilevel"/>
+    <w:tmpl w:val="4AA2B9FE"/>
+    <w:lvl w:ilvl="0" w:tplc="4F1A1118">
+      <w:start w:val="1"/>
+      <w:numFmt w:val="bullet"/>
+      <w:lvlText w:val="-"/>
+      <w:lvlJc w:val="left"/>
+      <w:pPr>
+        <w:ind w:left="1080" w:hanging="360"/>
+      </w:pPr>
+      <w:rPr>
+        <w:rFonts w:ascii="Times New Roman" w:eastAsia="Times New Roman" w:hAnsi="Times New Roman" w:cs="Times New Roman" w:hint="default"/>
+      </w:rPr>
+    </w:lvl>
+    <w:lvl w:ilvl="1" w:tplc="04090003">
+      <w:start w:val="1"/>
+      <w:numFmt w:val="bullet"/>
+      <w:lvlText w:val="o"/>
+      <w:lvlJc w:val="left"/>
+      <w:pPr>
+        <w:ind w:left="1800" w:hanging="360"/>
+      </w:pPr>
+      <w:rPr>
+        <w:rFonts w:ascii="Courier New" w:hAnsi="Courier New" w:cs="Courier New" w:hint="default"/>
+      </w:rPr>
+    </w:lvl>
+    <w:lvl w:ilvl="2" w:tplc="04090005">
+      <w:start w:val="1"/>
+      <w:numFmt w:val="bullet"/>
+      <w:lvlText w:val=""/>
+      <w:lvlJc w:val="left"/>
+      <w:pPr>
+        <w:ind w:left="2520" w:hanging="360"/>
+      </w:pPr>
+      <w:rPr>
+        <w:rFonts w:ascii="Wingdings" w:hAnsi="Wingdings" w:hint="default"/>
+      </w:rPr>
+    </w:lvl>
+    <w:lvl w:ilvl="3" w:tplc="04090001">
+      <w:start w:val="1"/>
+      <w:numFmt w:val="bullet"/>
+      <w:lvlText w:val=""/>
+      <w:lvlJc w:val="left"/>
+      <w:pPr>
+        <w:ind w:left="3240" w:hanging="360"/>
+      </w:pPr>
+      <w:rPr>
+        <w:rFonts w:ascii="Symbol" w:hAnsi="Symbol" w:hint="default"/>
+      </w:rPr>
+    </w:lvl>
+    <w:lvl w:ilvl="4" w:tplc="04090003">
+      <w:start w:val="1"/>
+      <w:numFmt w:val="bullet"/>
+      <w:lvlText w:val="o"/>
+      <w:lvlJc w:val="left"/>
+      <w:pPr>
+        <w:ind w:left="3960" w:hanging="360"/>
+      </w:pPr>
+      <w:rPr>
+        <w:rFonts w:ascii="Courier New" w:hAnsi="Courier New" w:cs="Courier New" w:hint="default"/>
+      </w:rPr>
+    </w:lvl>
+    <w:lvl w:ilvl="5" w:tplc="04090005">
+      <w:start w:val="1"/>
+      <w:numFmt w:val="bullet"/>
+      <w:lvlText w:val=""/>
+      <w:lvlJc w:val="left"/>
+      <w:pPr>
+        <w:ind w:left="4680" w:hanging="360"/>
+      </w:pPr>
+      <w:rPr>
+        <w:rFonts w:ascii="Wingdings" w:hAnsi="Wingdings" w:hint="default"/>
+      </w:rPr>
+    </w:lvl>
+    <w:lvl w:ilvl="6" w:tplc="04090001">
+      <w:start w:val="1"/>
+      <w:numFmt w:val="bullet"/>
+      <w:lvlText w:val=""/>
+      <w:lvlJc w:val="left"/>
+      <w:pPr>
+        <w:ind w:left="5400" w:hanging="360"/>
+      </w:pPr>
+      <w:rPr>
+        <w:rFonts w:ascii="Symbol" w:hAnsi="Symbol" w:hint="default"/>
+      </w:rPr>
+    </w:lvl>
+    <w:lvl w:ilvl="7" w:tplc="04090003">
+      <w:start w:val="1"/>
+      <w:numFmt w:val="bullet"/>
+      <w:lvlText w:val="o"/>
+      <w:lvlJc w:val="left"/>
+      <w:pPr>
+        <w:ind w:left="6120" w:hanging="360"/>
+      </w:pPr>
+      <w:rPr>
+        <w:rFonts w:ascii="Courier New" w:hAnsi="Courier New" w:cs="Courier New" w:hint="default"/>
+      </w:rPr>
+    </w:lvl>
+    <w:lvl w:ilvl="8" w:tplc="04090005">
+      <w:start w:val="1"/>
+      <w:numFmt w:val="bullet"/>
+      <w:lvlText w:val=""/>
+      <w:lvlJc w:val="left"/>
+      <w:pPr>
+        <w:ind w:left="6840" w:hanging="360"/>
+      </w:pPr>
+      <w:rPr>
+        <w:rFonts w:ascii="Wingdings" w:hAnsi="Wingdings" w:hint="default"/>
+      </w:rPr>
+    </w:lvl>
+  </w:abstractNum>
+  <w:abstractNum w:abstractNumId="4" w15:restartNumberingAfterBreak="0">
+    <w:nsid w:val="320071F2"/>
+    <w:multiLevelType w:val="hybridMultilevel"/>
+    <w:tmpl w:val="1794FDAA"/>
+    <w:lvl w:ilvl="0" w:tplc="24F88084">
+      <w:start w:val="1"/>
+      <w:numFmt w:val="decimal"/>
+      <w:lvlText w:val="%1."/>
+      <w:lvlJc w:val="left"/>
+      <w:pPr>
+        <w:ind w:left="720" w:hanging="360"/>
+      </w:pPr>
+      <w:rPr>
+        <w:b/>
+      </w:rPr>
+    </w:lvl>
+    <w:lvl w:ilvl="1" w:tplc="04090019">
+      <w:start w:val="1"/>
+      <w:numFmt w:val="lowerLetter"/>
+      <w:lvlText w:val="%2."/>
+      <w:lvlJc w:val="left"/>
+      <w:pPr>
+        <w:ind w:left="1440" w:hanging="360"/>
+      </w:pPr>
+    </w:lvl>
+    <w:lvl w:ilvl="2" w:tplc="0409001B">
+      <w:start w:val="1"/>
+      <w:numFmt w:val="lowerRoman"/>
+      <w:lvlText w:val="%3."/>
+      <w:lvlJc w:val="right"/>
+      <w:pPr>
+        <w:ind w:left="2160" w:hanging="180"/>
+      </w:pPr>
+    </w:lvl>
+    <w:lvl w:ilvl="3" w:tplc="0409000F">
+      <w:start w:val="1"/>
+      <w:numFmt w:val="decimal"/>
+      <w:lvlText w:val="%4."/>
+      <w:lvlJc w:val="left"/>
+      <w:pPr>
+        <w:ind w:left="2880" w:hanging="360"/>
+      </w:pPr>
+    </w:lvl>
+    <w:lvl w:ilvl="4" w:tplc="04090019">
+      <w:start w:val="1"/>
+      <w:numFmt w:val="lowerLetter"/>
+      <w:lvlText w:val="%5."/>
+      <w:lvlJc w:val="left"/>
+      <w:pPr>
+        <w:ind w:left="3600" w:hanging="360"/>
+      </w:pPr>
+    </w:lvl>
+    <w:lvl w:ilvl="5" w:tplc="0409001B">
+      <w:start w:val="1"/>
+      <w:numFmt w:val="lowerRoman"/>
+      <w:lvlText w:val="%6."/>
+      <w:lvlJc w:val="right"/>
+      <w:pPr>
+        <w:ind w:left="4320" w:hanging="180"/>
+      </w:pPr>
+    </w:lvl>
+    <w:lvl w:ilvl="6" w:tplc="0409000F">
+      <w:start w:val="1"/>
+      <w:numFmt w:val="decimal"/>
+      <w:lvlText w:val="%7."/>
+      <w:lvlJc w:val="left"/>
+      <w:pPr>
+        <w:ind w:left="5040" w:hanging="360"/>
+      </w:pPr>
+    </w:lvl>
+    <w:lvl w:ilvl="7" w:tplc="04090019">
+      <w:start w:val="1"/>
+      <w:numFmt w:val="lowerLetter"/>
+      <w:lvlText w:val="%8."/>
+      <w:lvlJc w:val="left"/>
+      <w:pPr>
+        <w:ind w:left="5760" w:hanging="360"/>
+      </w:pPr>
+    </w:lvl>
+    <w:lvl w:ilvl="8" w:tplc="0409001B">
+      <w:start w:val="1"/>
+      <w:numFmt w:val="lowerRoman"/>
+      <w:lvlText w:val="%9."/>
+      <w:lvlJc w:val="right"/>
+      <w:pPr>
+        <w:ind w:left="6480" w:hanging="180"/>
+      </w:pPr>
+    </w:lvl>
+  </w:abstractNum>
+  <w:abstractNum w:abstractNumId="5" w15:restartNumberingAfterBreak="0">
     <w:nsid w:val="57AB0898"/>
     <w:multiLevelType w:val="hybridMultilevel"/>
     <w:tmpl w:val="B7026C48"/>
@@ -718,10 +2843,103 @@
     </w:lvl>
   </w:abstractNum>
   <w:num w:numId="1">
-    <w:abstractNumId w:val="1"/>
+    <w:abstractNumId w:val="5"/>
   </w:num>
   <w:num w:numId="2">
     <w:abstractNumId w:val="0"/>
+  </w:num>
+  <w:num w:numId="3">
+    <w:abstractNumId w:val="4"/>
+    <w:lvlOverride w:ilvl="0">
+      <w:startOverride w:val="1"/>
+    </w:lvlOverride>
+    <w:lvlOverride w:ilvl="1">
+      <w:startOverride w:val="1"/>
+    </w:lvlOverride>
+    <w:lvlOverride w:ilvl="2">
+      <w:startOverride w:val="1"/>
+    </w:lvlOverride>
+    <w:lvlOverride w:ilvl="3">
+      <w:startOverride w:val="1"/>
+    </w:lvlOverride>
+    <w:lvlOverride w:ilvl="4">
+      <w:startOverride w:val="1"/>
+    </w:lvlOverride>
+    <w:lvlOverride w:ilvl="5">
+      <w:startOverride w:val="1"/>
+    </w:lvlOverride>
+    <w:lvlOverride w:ilvl="6">
+      <w:startOverride w:val="1"/>
+    </w:lvlOverride>
+    <w:lvlOverride w:ilvl="7">
+      <w:startOverride w:val="1"/>
+    </w:lvlOverride>
+    <w:lvlOverride w:ilvl="8">
+      <w:startOverride w:val="1"/>
+    </w:lvlOverride>
+  </w:num>
+  <w:num w:numId="4">
+    <w:abstractNumId w:val="3"/>
+  </w:num>
+  <w:num w:numId="5">
+    <w:abstractNumId w:val="2"/>
+    <w:lvlOverride w:ilvl="0">
+      <w:startOverride w:val="5"/>
+    </w:lvlOverride>
+    <w:lvlOverride w:ilvl="1">
+      <w:startOverride w:val="1"/>
+    </w:lvlOverride>
+    <w:lvlOverride w:ilvl="2">
+      <w:startOverride w:val="1"/>
+    </w:lvlOverride>
+    <w:lvlOverride w:ilvl="3">
+      <w:startOverride w:val="1"/>
+    </w:lvlOverride>
+    <w:lvlOverride w:ilvl="4">
+      <w:startOverride w:val="1"/>
+    </w:lvlOverride>
+    <w:lvlOverride w:ilvl="5">
+      <w:startOverride w:val="1"/>
+    </w:lvlOverride>
+    <w:lvlOverride w:ilvl="6">
+      <w:startOverride w:val="1"/>
+    </w:lvlOverride>
+    <w:lvlOverride w:ilvl="7">
+      <w:startOverride w:val="1"/>
+    </w:lvlOverride>
+    <w:lvlOverride w:ilvl="8">
+      <w:startOverride w:val="1"/>
+    </w:lvlOverride>
+  </w:num>
+  <w:num w:numId="6">
+    <w:abstractNumId w:val="1"/>
+    <w:lvlOverride w:ilvl="0">
+      <w:startOverride w:val="1"/>
+    </w:lvlOverride>
+    <w:lvlOverride w:ilvl="1">
+      <w:startOverride w:val="1"/>
+    </w:lvlOverride>
+    <w:lvlOverride w:ilvl="2">
+      <w:startOverride w:val="1"/>
+    </w:lvlOverride>
+    <w:lvlOverride w:ilvl="3">
+      <w:startOverride w:val="1"/>
+    </w:lvlOverride>
+    <w:lvlOverride w:ilvl="4">
+      <w:startOverride w:val="1"/>
+    </w:lvlOverride>
+    <w:lvlOverride w:ilvl="5">
+      <w:startOverride w:val="1"/>
+    </w:lvlOverride>
+    <w:lvlOverride w:ilvl="6">
+      <w:startOverride w:val="1"/>
+    </w:lvlOverride>
+    <w:lvlOverride w:ilvl="7">
+      <w:startOverride w:val="1"/>
+    </w:lvlOverride>
+    <w:lvlOverride w:ilvl="8">
+      <w:startOverride w:val="1"/>
+    </w:lvlOverride>
   </w:num>
 </w:numbering>
 </file>
@@ -898,7 +3116,7 @@
     <w:lsdException w:name="Table Web 2" w:semiHidden="1" w:unhideWhenUsed="1"/>
     <w:lsdException w:name="Table Web 3" w:semiHidden="1" w:unhideWhenUsed="1"/>
     <w:lsdException w:name="Balloon Text" w:semiHidden="1" w:unhideWhenUsed="1"/>
-    <w:lsdException w:name="Table Grid" w:uiPriority="39"/>
+    <w:lsdException w:name="Table Grid" w:uiPriority="59"/>
     <w:lsdException w:name="Table Theme" w:semiHidden="1" w:unhideWhenUsed="1"/>
     <w:lsdException w:name="Placeholder Text" w:semiHidden="1"/>
     <w:lsdException w:name="No Spacing" w:uiPriority="1" w:qFormat="1"/>
@@ -1261,6 +3479,90 @@
       <w:bCs/>
     </w:rPr>
   </w:style>
+  <w:style w:type="paragraph" w:styleId="BalloonText">
+    <w:name w:val="Balloon Text"/>
+    <w:basedOn w:val="Normal"/>
+    <w:link w:val="BalloonTextChar"/>
+    <w:uiPriority w:val="99"/>
+    <w:semiHidden/>
+    <w:unhideWhenUsed/>
+    <w:rsid w:val="00020540"/>
+    <w:pPr>
+      <w:spacing w:after="0"/>
+    </w:pPr>
+    <w:rPr>
+      <w:rFonts w:ascii="Segoe UI" w:hAnsi="Segoe UI" w:cs="Segoe UI"/>
+      <w:sz w:val="18"/>
+      <w:szCs w:val="18"/>
+    </w:rPr>
+  </w:style>
+  <w:style w:type="character" w:customStyle="1" w:styleId="BalloonTextChar">
+    <w:name w:val="Balloon Text Char"/>
+    <w:basedOn w:val="DefaultParagraphFont"/>
+    <w:link w:val="BalloonText"/>
+    <w:uiPriority w:val="99"/>
+    <w:semiHidden/>
+    <w:rsid w:val="00020540"/>
+    <w:rPr>
+      <w:rFonts w:ascii="Segoe UI" w:hAnsi="Segoe UI" w:cs="Segoe UI"/>
+      <w:sz w:val="18"/>
+      <w:szCs w:val="18"/>
+    </w:rPr>
+  </w:style>
+  <w:style w:type="paragraph" w:styleId="ListParagraph">
+    <w:name w:val="List Paragraph"/>
+    <w:basedOn w:val="Normal"/>
+    <w:uiPriority w:val="34"/>
+    <w:qFormat/>
+    <w:rsid w:val="00020540"/>
+    <w:pPr>
+      <w:spacing w:after="120" w:line="276" w:lineRule="auto"/>
+      <w:ind w:left="720" w:firstLine="0"/>
+      <w:contextualSpacing/>
+      <w:jc w:val="left"/>
+    </w:pPr>
+    <w:rPr>
+      <w:rFonts w:eastAsia="Times New Roman" w:cs="Times New Roman"/>
+      <w:sz w:val="24"/>
+      <w:szCs w:val="24"/>
+    </w:rPr>
+  </w:style>
+  <w:style w:type="paragraph" w:customStyle="1" w:styleId="Default">
+    <w:name w:val="Default"/>
+    <w:rsid w:val="00020540"/>
+    <w:pPr>
+      <w:autoSpaceDE w:val="0"/>
+      <w:autoSpaceDN w:val="0"/>
+      <w:adjustRightInd w:val="0"/>
+      <w:spacing w:after="0" w:line="240" w:lineRule="auto"/>
+    </w:pPr>
+    <w:rPr>
+      <w:rFonts w:ascii="Times New Roman" w:hAnsi="Times New Roman" w:cs="Times New Roman"/>
+      <w:color w:val="000000"/>
+      <w:sz w:val="24"/>
+      <w:szCs w:val="24"/>
+    </w:rPr>
+  </w:style>
+  <w:style w:type="table" w:styleId="TableGrid">
+    <w:name w:val="Table Grid"/>
+    <w:basedOn w:val="TableNormal"/>
+    <w:uiPriority w:val="59"/>
+    <w:rsid w:val="00020540"/>
+    <w:pPr>
+      <w:spacing w:after="0" w:line="240" w:lineRule="auto"/>
+    </w:pPr>
+    <w:tblPr>
+      <w:tblInd w:w="0" w:type="nil"/>
+      <w:tblBorders>
+        <w:top w:val="single" w:sz="4" w:space="0" w:color="auto"/>
+        <w:left w:val="single" w:sz="4" w:space="0" w:color="auto"/>
+        <w:bottom w:val="single" w:sz="4" w:space="0" w:color="auto"/>
+        <w:right w:val="single" w:sz="4" w:space="0" w:color="auto"/>
+        <w:insideH w:val="single" w:sz="4" w:space="0" w:color="auto"/>
+        <w:insideV w:val="single" w:sz="4" w:space="0" w:color="auto"/>
+      </w:tblBorders>
+    </w:tblPr>
+  </w:style>
 </w:styles>
 </file>
 

</xml_diff>